<commit_message>
added labs 4 and 5
</commit_message>
<xml_diff>
--- a/lab1/doc/MCV_Lab1.docx
+++ b/lab1/doc/MCV_Lab1.docx
@@ -974,7 +974,40 @@
               <w:rPr>
                 <w:u w:color="0000FF"/>
               </w:rPr>
-              <w:t xml:space="preserve">Программа принимает на вход изображение с камеры и выводит его на монитор. </w:t>
+              <w:t>Программа принимает на вход изображение с камеры и выводит его на монитор</w:t>
+            </w:r>
+            <w:r>
+              <w:rPr>
+                <w:u w:color="0000FF"/>
+              </w:rPr>
+              <w:t xml:space="preserve"> (в </w:t>
+            </w:r>
+            <w:r>
+              <w:rPr>
+                <w:u w:color="0000FF"/>
+              </w:rPr>
+              <w:t xml:space="preserve">формате </w:t>
+            </w:r>
+            <w:r>
+              <w:rPr>
+                <w:u w:color="0000FF"/>
+                <w:lang w:val="en-US"/>
+              </w:rPr>
+              <w:t>grayscale</w:t>
+            </w:r>
+            <w:bookmarkStart w:id="0" w:name="_GoBack"/>
+            <w:bookmarkEnd w:id="0"/>
+            <w:r>
+              <w:rPr>
+                <w:u w:color="0000FF"/>
+              </w:rPr>
+              <w:t>)</w:t>
+            </w:r>
+            <w:r>
+              <w:rPr>
+                <w:u w:color="0000FF"/>
+              </w:rPr>
+              <w:t xml:space="preserve">. </w:t>
             </w:r>
             <w:r>
               <w:rPr>
@@ -986,7 +1019,19 @@
               <w:rPr>
                 <w:u w:color="0000FF"/>
               </w:rPr>
-              <w:t>его вывод. По сигналу нажатия кнопки программа переходит в режим эквализации гистограммы, на монитор выводится обработанное изображение и гистограмма.</w:t>
+              <w:t xml:space="preserve">его вывод. По сигналу нажатия кнопки программа переходит в режим </w:t>
+            </w:r>
+            <w:r>
+              <w:rPr>
+                <w:u w:color="0000FF"/>
+              </w:rPr>
+              <w:t>выравнивания</w:t>
+            </w:r>
+            <w:r>
+              <w:rPr>
+                <w:u w:color="0000FF"/>
+              </w:rPr>
+              <w:t xml:space="preserve"> гистограммы, на монитор выводится обработанное изображение и гистограмма.</w:t>
             </w:r>
           </w:p>
           <w:p>
@@ -1539,8 +1584,6 @@
               </w:rPr>
               <w:t>/</w:t>
             </w:r>
-            <w:bookmarkStart w:id="0" w:name="_GoBack"/>
-            <w:bookmarkEnd w:id="0"/>
             <w:r>
               <w:rPr>
                 <w:color w:val="0000FF"/>
@@ -1689,6 +1732,844 @@
             </w:r>
             <w:r>
               <w:t>размера ядра фильтра</w:t>
+            </w:r>
+            <w:r>
+              <w:t>.</w:t>
+            </w:r>
+          </w:p>
+        </w:tc>
+      </w:tr>
+    </w:tbl>
+    <w:p>
+      <w:pPr>
+        <w:spacing w:after="0" w:line="259" w:lineRule="auto"/>
+        <w:ind w:left="0" w:firstLine="0"/>
+        <w:rPr>
+          <w:lang w:val="en-US"/>
+        </w:rPr>
+      </w:pPr>
+    </w:p>
+    <w:p>
+      <w:pPr>
+        <w:spacing w:after="0" w:line="259" w:lineRule="auto"/>
+        <w:ind w:left="-5"/>
+        <w:rPr>
+          <w:lang w:val="en-US"/>
+        </w:rPr>
+      </w:pPr>
+      <w:r>
+        <w:rPr>
+          <w:b/>
+        </w:rPr>
+        <w:lastRenderedPageBreak/>
+        <w:t xml:space="preserve">Вариант </w:t>
+      </w:r>
+      <w:r>
+        <w:rPr>
+          <w:b/>
+          <w:lang w:val="en-US"/>
+        </w:rPr>
+        <w:t>4</w:t>
+      </w:r>
+    </w:p>
+    <w:tbl>
+      <w:tblPr>
+        <w:tblStyle w:val="TableGrid"/>
+        <w:tblW w:w="9351" w:type="dxa"/>
+        <w:tblInd w:w="4" w:type="dxa"/>
+        <w:tblCellMar>
+          <w:top w:w="59" w:type="dxa"/>
+          <w:left w:w="108" w:type="dxa"/>
+          <w:bottom w:w="0" w:type="dxa"/>
+          <w:right w:w="48" w:type="dxa"/>
+        </w:tblCellMar>
+        <w:tblLook w:val="04A0" w:firstRow="1" w:lastRow="0" w:firstColumn="1" w:lastColumn="0" w:noHBand="0" w:noVBand="1"/>
+      </w:tblPr>
+      <w:tblGrid>
+        <w:gridCol w:w="2833"/>
+        <w:gridCol w:w="6518"/>
+      </w:tblGrid>
+      <w:tr>
+        <w:trPr>
+          <w:trHeight w:val="840"/>
+        </w:trPr>
+        <w:tc>
+          <w:tcPr>
+            <w:tcW w:w="2833" w:type="dxa"/>
+            <w:tcBorders>
+              <w:top w:val="single" w:sz="3" w:space="0" w:color="000000"/>
+              <w:left w:val="single" w:sz="3" w:space="0" w:color="000000"/>
+              <w:bottom w:val="single" w:sz="3" w:space="0" w:color="000000"/>
+              <w:right w:val="single" w:sz="3" w:space="0" w:color="000000"/>
+            </w:tcBorders>
+          </w:tcPr>
+          <w:p>
+            <w:pPr>
+              <w:spacing w:after="0" w:line="259" w:lineRule="auto"/>
+              <w:ind w:left="0" w:firstLine="0"/>
+            </w:pPr>
+            <w:r>
+              <w:t xml:space="preserve">Заданная функциональность </w:t>
+            </w:r>
+          </w:p>
+        </w:tc>
+        <w:tc>
+          <w:tcPr>
+            <w:tcW w:w="6518" w:type="dxa"/>
+            <w:tcBorders>
+              <w:top w:val="single" w:sz="3" w:space="0" w:color="000000"/>
+              <w:left w:val="single" w:sz="3" w:space="0" w:color="000000"/>
+              <w:bottom w:val="single" w:sz="3" w:space="0" w:color="000000"/>
+              <w:right w:val="single" w:sz="3" w:space="0" w:color="000000"/>
+            </w:tcBorders>
+          </w:tcPr>
+          <w:p>
+            <w:pPr>
+              <w:rPr>
+                <w:u w:color="0000FF"/>
+              </w:rPr>
+            </w:pPr>
+            <w:r>
+              <w:rPr>
+                <w:u w:color="0000FF"/>
+              </w:rPr>
+              <w:t xml:space="preserve">Программа принимает на вход изображение </w:t>
+            </w:r>
+            <w:r>
+              <w:rPr>
+                <w:u w:color="0000FF"/>
+              </w:rPr>
+              <w:t>с камеры и выводит его на монитор. Далее п</w:t>
+            </w:r>
+            <w:r>
+              <w:rPr>
+                <w:u w:color="0000FF"/>
+              </w:rPr>
+              <w:t>роизводится</w:t>
+            </w:r>
+            <w:r>
+              <w:rPr>
+                <w:u w:color="0000FF"/>
+              </w:rPr>
+              <w:t xml:space="preserve"> поиск ключевых точек на изображении с помощью алгоритма </w:t>
+            </w:r>
+            <w:r>
+              <w:rPr>
+                <w:u w:color="0000FF"/>
+                <w:lang w:val="en-US"/>
+              </w:rPr>
+              <w:t>ORB</w:t>
+            </w:r>
+            <w:r>
+              <w:rPr>
+                <w:u w:color="0000FF"/>
+              </w:rPr>
+              <w:t>. При нажатии кнопки</w:t>
+            </w:r>
+            <w:r>
+              <w:rPr>
+                <w:u w:color="0000FF"/>
+              </w:rPr>
+              <w:t xml:space="preserve"> </w:t>
+            </w:r>
+            <w:r>
+              <w:rPr>
+                <w:u w:color="0000FF"/>
+              </w:rPr>
+              <w:t>включается или выключается отображение на изображении полученных ключевых точек</w:t>
+            </w:r>
+            <w:r>
+              <w:rPr>
+                <w:u w:color="0000FF"/>
+              </w:rPr>
+              <w:t>.</w:t>
+            </w:r>
+          </w:p>
+          <w:p>
+            <w:pPr>
+              <w:spacing w:after="0" w:line="259" w:lineRule="auto"/>
+              <w:ind w:left="0" w:firstLine="0"/>
+            </w:pPr>
+            <w:r>
+              <w:rPr>
+                <w:color w:val="0000FF"/>
+                <w:u w:val="single" w:color="0000FF"/>
+                <w:lang w:val="en-US"/>
+              </w:rPr>
+              <w:t>https</w:t>
+            </w:r>
+            <w:r>
+              <w:rPr>
+                <w:color w:val="0000FF"/>
+                <w:u w:val="single" w:color="0000FF"/>
+              </w:rPr>
+              <w:t>://</w:t>
+            </w:r>
+            <w:r>
+              <w:rPr>
+                <w:color w:val="0000FF"/>
+                <w:u w:val="single" w:color="0000FF"/>
+                <w:lang w:val="en-US"/>
+              </w:rPr>
+              <w:t>github</w:t>
+            </w:r>
+            <w:r>
+              <w:rPr>
+                <w:color w:val="0000FF"/>
+                <w:u w:val="single" w:color="0000FF"/>
+              </w:rPr>
+              <w:t>.</w:t>
+            </w:r>
+            <w:r>
+              <w:rPr>
+                <w:color w:val="0000FF"/>
+                <w:u w:val="single" w:color="0000FF"/>
+                <w:lang w:val="en-US"/>
+              </w:rPr>
+              <w:t>com</w:t>
+            </w:r>
+            <w:r>
+              <w:rPr>
+                <w:color w:val="0000FF"/>
+                <w:u w:val="single" w:color="0000FF"/>
+              </w:rPr>
+              <w:t>/</w:t>
+            </w:r>
+            <w:r>
+              <w:rPr>
+                <w:color w:val="0000FF"/>
+                <w:u w:val="single" w:color="0000FF"/>
+                <w:lang w:val="en-US"/>
+              </w:rPr>
+              <w:t>zeanfa</w:t>
+            </w:r>
+            <w:r>
+              <w:rPr>
+                <w:color w:val="0000FF"/>
+                <w:u w:val="single" w:color="0000FF"/>
+              </w:rPr>
+              <w:t>/</w:t>
+            </w:r>
+            <w:r>
+              <w:rPr>
+                <w:color w:val="0000FF"/>
+                <w:u w:val="single" w:color="0000FF"/>
+                <w:lang w:val="en-US"/>
+              </w:rPr>
+              <w:t>mobileCV</w:t>
+            </w:r>
+            <w:r>
+              <w:rPr>
+                <w:color w:val="0000FF"/>
+                <w:u w:val="single" w:color="0000FF"/>
+              </w:rPr>
+              <w:t>/</w:t>
+            </w:r>
+            <w:r>
+              <w:rPr>
+                <w:color w:val="0000FF"/>
+                <w:u w:val="single" w:color="0000FF"/>
+                <w:lang w:val="en-US"/>
+              </w:rPr>
+              <w:t>lab</w:t>
+            </w:r>
+            <w:r>
+              <w:rPr>
+                <w:color w:val="0000FF"/>
+                <w:u w:val="single" w:color="0000FF"/>
+              </w:rPr>
+              <w:t>1/</w:t>
+            </w:r>
+            <w:r>
+              <w:rPr>
+                <w:color w:val="0000FF"/>
+                <w:u w:val="single" w:color="0000FF"/>
+                <w:lang w:val="en-US"/>
+              </w:rPr>
+              <w:t>src</w:t>
+            </w:r>
+            <w:r>
+              <w:rPr>
+                <w:color w:val="0000FF"/>
+                <w:u w:val="single" w:color="0000FF"/>
+              </w:rPr>
+              <w:t>/</w:t>
+            </w:r>
+            <w:r>
+              <w:rPr>
+                <w:color w:val="0000FF"/>
+                <w:u w:val="single" w:color="0000FF"/>
+                <w:lang w:val="en-US"/>
+              </w:rPr>
+              <w:t>v</w:t>
+            </w:r>
+            <w:r>
+              <w:rPr>
+                <w:color w:val="0000FF"/>
+                <w:u w:val="single" w:color="0000FF"/>
+              </w:rPr>
+              <w:t>4</w:t>
+            </w:r>
+            <w:r>
+              <w:rPr>
+                <w:color w:val="0000FF"/>
+                <w:u w:val="single" w:color="0000FF"/>
+              </w:rPr>
+              <w:t>_</w:t>
+            </w:r>
+            <w:r>
+              <w:rPr>
+                <w:color w:val="0000FF"/>
+                <w:u w:val="single" w:color="0000FF"/>
+                <w:lang w:val="en-US"/>
+              </w:rPr>
+              <w:t>orb</w:t>
+            </w:r>
+            <w:r>
+              <w:rPr>
+                <w:color w:val="0000FF"/>
+                <w:u w:val="single" w:color="0000FF"/>
+              </w:rPr>
+              <w:t>.</w:t>
+            </w:r>
+            <w:r>
+              <w:rPr>
+                <w:color w:val="0000FF"/>
+                <w:u w:val="single" w:color="0000FF"/>
+                <w:lang w:val="en-US"/>
+              </w:rPr>
+              <w:t>py</w:t>
+            </w:r>
+            <w:hyperlink r:id="rId9">
+              <w:r>
+                <w:t xml:space="preserve"> </w:t>
+              </w:r>
+            </w:hyperlink>
+          </w:p>
+        </w:tc>
+      </w:tr>
+      <w:tr>
+        <w:trPr>
+          <w:trHeight w:val="560"/>
+        </w:trPr>
+        <w:tc>
+          <w:tcPr>
+            <w:tcW w:w="2833" w:type="dxa"/>
+            <w:tcBorders>
+              <w:top w:val="single" w:sz="3" w:space="0" w:color="000000"/>
+              <w:left w:val="single" w:sz="3" w:space="0" w:color="000000"/>
+              <w:bottom w:val="single" w:sz="3" w:space="0" w:color="000000"/>
+              <w:right w:val="single" w:sz="3" w:space="0" w:color="000000"/>
+            </w:tcBorders>
+          </w:tcPr>
+          <w:p>
+            <w:pPr>
+              <w:spacing w:after="0" w:line="259" w:lineRule="auto"/>
+              <w:ind w:left="0" w:firstLine="0"/>
+            </w:pPr>
+            <w:r>
+              <w:t>Используемые модули</w:t>
+            </w:r>
+          </w:p>
+        </w:tc>
+        <w:tc>
+          <w:tcPr>
+            <w:tcW w:w="6518" w:type="dxa"/>
+            <w:tcBorders>
+              <w:top w:val="single" w:sz="3" w:space="0" w:color="000000"/>
+              <w:left w:val="single" w:sz="3" w:space="0" w:color="000000"/>
+              <w:bottom w:val="single" w:sz="3" w:space="0" w:color="000000"/>
+              <w:right w:val="single" w:sz="3" w:space="0" w:color="000000"/>
+            </w:tcBorders>
+          </w:tcPr>
+          <w:p>
+            <w:pPr>
+              <w:spacing w:after="0" w:line="259" w:lineRule="auto"/>
+              <w:ind w:left="0" w:firstLine="0"/>
+            </w:pPr>
+            <w:r>
+              <w:t>Цифровая камера, кнопка.</w:t>
+            </w:r>
+          </w:p>
+        </w:tc>
+      </w:tr>
+      <w:tr>
+        <w:trPr>
+          <w:trHeight w:val="288"/>
+        </w:trPr>
+        <w:tc>
+          <w:tcPr>
+            <w:tcW w:w="2833" w:type="dxa"/>
+            <w:tcBorders>
+              <w:top w:val="single" w:sz="3" w:space="0" w:color="000000"/>
+              <w:left w:val="single" w:sz="3" w:space="0" w:color="000000"/>
+              <w:bottom w:val="single" w:sz="3" w:space="0" w:color="000000"/>
+              <w:right w:val="single" w:sz="3" w:space="0" w:color="000000"/>
+            </w:tcBorders>
+          </w:tcPr>
+          <w:p>
+            <w:pPr>
+              <w:spacing w:after="0" w:line="259" w:lineRule="auto"/>
+              <w:ind w:left="0" w:firstLine="0"/>
+            </w:pPr>
+            <w:r>
+              <w:t>Изменяемые параметры</w:t>
+            </w:r>
+          </w:p>
+        </w:tc>
+        <w:tc>
+          <w:tcPr>
+            <w:tcW w:w="6518" w:type="dxa"/>
+            <w:tcBorders>
+              <w:top w:val="single" w:sz="3" w:space="0" w:color="000000"/>
+              <w:left w:val="single" w:sz="3" w:space="0" w:color="000000"/>
+              <w:bottom w:val="single" w:sz="3" w:space="0" w:color="000000"/>
+              <w:right w:val="single" w:sz="3" w:space="0" w:color="000000"/>
+            </w:tcBorders>
+          </w:tcPr>
+          <w:p>
+            <w:pPr>
+              <w:spacing w:after="0" w:line="259" w:lineRule="auto"/>
+              <w:ind w:left="0" w:firstLine="0"/>
+            </w:pPr>
+            <w:r>
+              <w:t>Значение</w:t>
+            </w:r>
+            <w:r>
+              <w:rPr>
+                <w:lang w:val="en-US"/>
+              </w:rPr>
+              <w:t xml:space="preserve"> </w:t>
+            </w:r>
+            <w:r>
+              <w:t xml:space="preserve">количества признаков </w:t>
+            </w:r>
+            <w:r>
+              <w:rPr>
+                <w:lang w:val="en-US"/>
+              </w:rPr>
+              <w:t>nfeatures</w:t>
+            </w:r>
+            <w:r>
+              <w:t>.</w:t>
+            </w:r>
+          </w:p>
+        </w:tc>
+      </w:tr>
+    </w:tbl>
+    <w:p>
+      <w:pPr>
+        <w:spacing w:after="0" w:line="259" w:lineRule="auto"/>
+        <w:ind w:left="0" w:firstLine="0"/>
+      </w:pPr>
+    </w:p>
+    <w:p>
+      <w:pPr>
+        <w:spacing w:after="0" w:line="259" w:lineRule="auto"/>
+        <w:ind w:left="-5"/>
+        <w:rPr>
+          <w:lang w:val="en-US"/>
+        </w:rPr>
+      </w:pPr>
+      <w:r>
+        <w:rPr>
+          <w:b/>
+        </w:rPr>
+        <w:t xml:space="preserve">Вариант </w:t>
+      </w:r>
+      <w:r>
+        <w:rPr>
+          <w:b/>
+          <w:lang w:val="en-US"/>
+        </w:rPr>
+        <w:t>5</w:t>
+      </w:r>
+    </w:p>
+    <w:tbl>
+      <w:tblPr>
+        <w:tblStyle w:val="TableGrid"/>
+        <w:tblW w:w="9351" w:type="dxa"/>
+        <w:tblInd w:w="4" w:type="dxa"/>
+        <w:tblCellMar>
+          <w:top w:w="59" w:type="dxa"/>
+          <w:left w:w="108" w:type="dxa"/>
+          <w:bottom w:w="0" w:type="dxa"/>
+          <w:right w:w="48" w:type="dxa"/>
+        </w:tblCellMar>
+        <w:tblLook w:val="04A0" w:firstRow="1" w:lastRow="0" w:firstColumn="1" w:lastColumn="0" w:noHBand="0" w:noVBand="1"/>
+      </w:tblPr>
+      <w:tblGrid>
+        <w:gridCol w:w="2833"/>
+        <w:gridCol w:w="6518"/>
+      </w:tblGrid>
+      <w:tr>
+        <w:trPr>
+          <w:trHeight w:val="840"/>
+        </w:trPr>
+        <w:tc>
+          <w:tcPr>
+            <w:tcW w:w="2833" w:type="dxa"/>
+            <w:tcBorders>
+              <w:top w:val="single" w:sz="3" w:space="0" w:color="000000"/>
+              <w:left w:val="single" w:sz="3" w:space="0" w:color="000000"/>
+              <w:bottom w:val="single" w:sz="3" w:space="0" w:color="000000"/>
+              <w:right w:val="single" w:sz="3" w:space="0" w:color="000000"/>
+            </w:tcBorders>
+          </w:tcPr>
+          <w:p>
+            <w:pPr>
+              <w:spacing w:after="0" w:line="259" w:lineRule="auto"/>
+              <w:ind w:left="0" w:firstLine="0"/>
+            </w:pPr>
+            <w:r>
+              <w:t xml:space="preserve">Заданная функциональность </w:t>
+            </w:r>
+          </w:p>
+        </w:tc>
+        <w:tc>
+          <w:tcPr>
+            <w:tcW w:w="6518" w:type="dxa"/>
+            <w:tcBorders>
+              <w:top w:val="single" w:sz="3" w:space="0" w:color="000000"/>
+              <w:left w:val="single" w:sz="3" w:space="0" w:color="000000"/>
+              <w:bottom w:val="single" w:sz="3" w:space="0" w:color="000000"/>
+              <w:right w:val="single" w:sz="3" w:space="0" w:color="000000"/>
+            </w:tcBorders>
+          </w:tcPr>
+          <w:p>
+            <w:pPr>
+              <w:rPr>
+                <w:u w:color="0000FF"/>
+              </w:rPr>
+            </w:pPr>
+            <w:r>
+              <w:rPr>
+                <w:u w:color="0000FF"/>
+              </w:rPr>
+              <w:t>Программа принимает на вход изображение с камеры и выводит его на монитор. Далее производится</w:t>
+            </w:r>
+            <w:r>
+              <w:rPr>
+                <w:u w:color="0000FF"/>
+              </w:rPr>
+              <w:t xml:space="preserve"> </w:t>
+            </w:r>
+            <w:r>
+              <w:rPr>
+                <w:u w:color="0000FF"/>
+              </w:rPr>
+              <w:t xml:space="preserve">бинаризация изображения </w:t>
+            </w:r>
+            <w:r>
+              <w:rPr>
+                <w:u w:color="0000FF"/>
+              </w:rPr>
+              <w:t xml:space="preserve">с помощью </w:t>
+            </w:r>
+            <w:r>
+              <w:rPr>
+                <w:u w:color="0000FF"/>
+              </w:rPr>
+              <w:t>алгоритм</w:t>
+            </w:r>
+            <w:r>
+              <w:rPr>
+                <w:u w:color="0000FF"/>
+              </w:rPr>
+              <w:t>а</w:t>
+            </w:r>
+            <w:r>
+              <w:rPr>
+                <w:u w:color="0000FF"/>
+              </w:rPr>
+              <w:t xml:space="preserve"> с адаптивным порогом</w:t>
+            </w:r>
+            <w:r>
+              <w:rPr>
+                <w:u w:color="0000FF"/>
+              </w:rPr>
+              <w:t>. При нажатии кнопки</w:t>
+            </w:r>
+            <w:r>
+              <w:rPr>
+                <w:u w:color="0000FF"/>
+              </w:rPr>
+              <w:t xml:space="preserve"> </w:t>
+            </w:r>
+            <w:r>
+              <w:rPr>
+                <w:u w:color="0000FF"/>
+              </w:rPr>
+              <w:t>происходит отображение бинарного изображения</w:t>
+            </w:r>
+            <w:r>
+              <w:rPr>
+                <w:u w:color="0000FF"/>
+              </w:rPr>
+              <w:t>.</w:t>
+            </w:r>
+          </w:p>
+          <w:p>
+            <w:pPr>
+              <w:spacing w:after="0" w:line="259" w:lineRule="auto"/>
+              <w:ind w:left="0" w:firstLine="0"/>
+            </w:pPr>
+            <w:r>
+              <w:rPr>
+                <w:color w:val="0000FF"/>
+                <w:u w:val="single" w:color="0000FF"/>
+                <w:lang w:val="en-US"/>
+              </w:rPr>
+              <w:t>https</w:t>
+            </w:r>
+            <w:r>
+              <w:rPr>
+                <w:color w:val="0000FF"/>
+                <w:u w:val="single" w:color="0000FF"/>
+              </w:rPr>
+              <w:t>://</w:t>
+            </w:r>
+            <w:r>
+              <w:rPr>
+                <w:color w:val="0000FF"/>
+                <w:u w:val="single" w:color="0000FF"/>
+                <w:lang w:val="en-US"/>
+              </w:rPr>
+              <w:t>github</w:t>
+            </w:r>
+            <w:r>
+              <w:rPr>
+                <w:color w:val="0000FF"/>
+                <w:u w:val="single" w:color="0000FF"/>
+              </w:rPr>
+              <w:t>.</w:t>
+            </w:r>
+            <w:r>
+              <w:rPr>
+                <w:color w:val="0000FF"/>
+                <w:u w:val="single" w:color="0000FF"/>
+                <w:lang w:val="en-US"/>
+              </w:rPr>
+              <w:t>com</w:t>
+            </w:r>
+            <w:r>
+              <w:rPr>
+                <w:color w:val="0000FF"/>
+                <w:u w:val="single" w:color="0000FF"/>
+              </w:rPr>
+              <w:t>/</w:t>
+            </w:r>
+            <w:r>
+              <w:rPr>
+                <w:color w:val="0000FF"/>
+                <w:u w:val="single" w:color="0000FF"/>
+                <w:lang w:val="en-US"/>
+              </w:rPr>
+              <w:t>zeanfa</w:t>
+            </w:r>
+            <w:r>
+              <w:rPr>
+                <w:color w:val="0000FF"/>
+                <w:u w:val="single" w:color="0000FF"/>
+              </w:rPr>
+              <w:t>/</w:t>
+            </w:r>
+            <w:r>
+              <w:rPr>
+                <w:color w:val="0000FF"/>
+                <w:u w:val="single" w:color="0000FF"/>
+                <w:lang w:val="en-US"/>
+              </w:rPr>
+              <w:t>mobileCV</w:t>
+            </w:r>
+            <w:r>
+              <w:rPr>
+                <w:color w:val="0000FF"/>
+                <w:u w:val="single" w:color="0000FF"/>
+              </w:rPr>
+              <w:t>/</w:t>
+            </w:r>
+            <w:r>
+              <w:rPr>
+                <w:color w:val="0000FF"/>
+                <w:u w:val="single" w:color="0000FF"/>
+                <w:lang w:val="en-US"/>
+              </w:rPr>
+              <w:t>lab</w:t>
+            </w:r>
+            <w:r>
+              <w:rPr>
+                <w:color w:val="0000FF"/>
+                <w:u w:val="single" w:color="0000FF"/>
+              </w:rPr>
+              <w:t>1/</w:t>
+            </w:r>
+            <w:r>
+              <w:rPr>
+                <w:color w:val="0000FF"/>
+                <w:u w:val="single" w:color="0000FF"/>
+                <w:lang w:val="en-US"/>
+              </w:rPr>
+              <w:t>src</w:t>
+            </w:r>
+            <w:r>
+              <w:rPr>
+                <w:color w:val="0000FF"/>
+                <w:u w:val="single" w:color="0000FF"/>
+              </w:rPr>
+              <w:t>/</w:t>
+            </w:r>
+            <w:r>
+              <w:rPr>
+                <w:color w:val="0000FF"/>
+                <w:u w:val="single" w:color="0000FF"/>
+                <w:lang w:val="en-US"/>
+              </w:rPr>
+              <w:t>v</w:t>
+            </w:r>
+            <w:r>
+              <w:rPr>
+                <w:color w:val="0000FF"/>
+                <w:u w:val="single" w:color="0000FF"/>
+              </w:rPr>
+              <w:t>5</w:t>
+            </w:r>
+            <w:r>
+              <w:rPr>
+                <w:color w:val="0000FF"/>
+                <w:u w:val="single" w:color="0000FF"/>
+              </w:rPr>
+              <w:t>_</w:t>
+            </w:r>
+            <w:r>
+              <w:rPr>
+                <w:color w:val="0000FF"/>
+                <w:u w:val="single" w:color="0000FF"/>
+                <w:lang w:val="en-US"/>
+              </w:rPr>
+              <w:t>threshold</w:t>
+            </w:r>
+            <w:r>
+              <w:rPr>
+                <w:color w:val="0000FF"/>
+                <w:u w:val="single" w:color="0000FF"/>
+              </w:rPr>
+              <w:t>.</w:t>
+            </w:r>
+            <w:r>
+              <w:rPr>
+                <w:color w:val="0000FF"/>
+                <w:u w:val="single" w:color="0000FF"/>
+                <w:lang w:val="en-US"/>
+              </w:rPr>
+              <w:t>py</w:t>
+            </w:r>
+            <w:hyperlink r:id="rId10">
+              <w:r>
+                <w:t xml:space="preserve"> </w:t>
+              </w:r>
+            </w:hyperlink>
+          </w:p>
+        </w:tc>
+      </w:tr>
+      <w:tr>
+        <w:trPr>
+          <w:trHeight w:val="560"/>
+        </w:trPr>
+        <w:tc>
+          <w:tcPr>
+            <w:tcW w:w="2833" w:type="dxa"/>
+            <w:tcBorders>
+              <w:top w:val="single" w:sz="3" w:space="0" w:color="000000"/>
+              <w:left w:val="single" w:sz="3" w:space="0" w:color="000000"/>
+              <w:bottom w:val="single" w:sz="3" w:space="0" w:color="000000"/>
+              <w:right w:val="single" w:sz="3" w:space="0" w:color="000000"/>
+            </w:tcBorders>
+          </w:tcPr>
+          <w:p>
+            <w:pPr>
+              <w:spacing w:after="0" w:line="259" w:lineRule="auto"/>
+              <w:ind w:left="0" w:firstLine="0"/>
+            </w:pPr>
+            <w:r>
+              <w:t>Используемые модули</w:t>
+            </w:r>
+          </w:p>
+        </w:tc>
+        <w:tc>
+          <w:tcPr>
+            <w:tcW w:w="6518" w:type="dxa"/>
+            <w:tcBorders>
+              <w:top w:val="single" w:sz="3" w:space="0" w:color="000000"/>
+              <w:left w:val="single" w:sz="3" w:space="0" w:color="000000"/>
+              <w:bottom w:val="single" w:sz="3" w:space="0" w:color="000000"/>
+              <w:right w:val="single" w:sz="3" w:space="0" w:color="000000"/>
+            </w:tcBorders>
+          </w:tcPr>
+          <w:p>
+            <w:pPr>
+              <w:spacing w:after="0" w:line="259" w:lineRule="auto"/>
+              <w:ind w:left="0" w:firstLine="0"/>
+            </w:pPr>
+            <w:r>
+              <w:t>Цифровая камера, кнопка.</w:t>
+            </w:r>
+          </w:p>
+        </w:tc>
+      </w:tr>
+      <w:tr>
+        <w:trPr>
+          <w:trHeight w:val="288"/>
+        </w:trPr>
+        <w:tc>
+          <w:tcPr>
+            <w:tcW w:w="2833" w:type="dxa"/>
+            <w:tcBorders>
+              <w:top w:val="single" w:sz="3" w:space="0" w:color="000000"/>
+              <w:left w:val="single" w:sz="3" w:space="0" w:color="000000"/>
+              <w:bottom w:val="single" w:sz="3" w:space="0" w:color="000000"/>
+              <w:right w:val="single" w:sz="3" w:space="0" w:color="000000"/>
+            </w:tcBorders>
+          </w:tcPr>
+          <w:p>
+            <w:pPr>
+              <w:spacing w:after="0" w:line="259" w:lineRule="auto"/>
+              <w:ind w:left="0" w:firstLine="0"/>
+            </w:pPr>
+            <w:r>
+              <w:t>Изменяемые параметры</w:t>
+            </w:r>
+          </w:p>
+        </w:tc>
+        <w:tc>
+          <w:tcPr>
+            <w:tcW w:w="6518" w:type="dxa"/>
+            <w:tcBorders>
+              <w:top w:val="single" w:sz="3" w:space="0" w:color="000000"/>
+              <w:left w:val="single" w:sz="3" w:space="0" w:color="000000"/>
+              <w:bottom w:val="single" w:sz="3" w:space="0" w:color="000000"/>
+              <w:right w:val="single" w:sz="3" w:space="0" w:color="000000"/>
+            </w:tcBorders>
+          </w:tcPr>
+          <w:p>
+            <w:pPr>
+              <w:spacing w:after="0" w:line="259" w:lineRule="auto"/>
+              <w:ind w:left="0" w:firstLine="0"/>
+            </w:pPr>
+            <w:r>
+              <w:t>Значение</w:t>
+            </w:r>
+            <w:r>
+              <w:t xml:space="preserve"> </w:t>
+            </w:r>
+            <w:r>
+              <w:t xml:space="preserve">размера окружающей области </w:t>
+            </w:r>
+            <w:r>
+              <w:rPr>
+                <w:lang w:val="en-US"/>
+              </w:rPr>
+              <w:t>blockSize</w:t>
             </w:r>
             <w:r>
               <w:t>.</w:t>

</xml_diff>